<commit_message>
Revise: 09_13 Meeting file
</commit_message>
<xml_diff>
--- a/Meeating/TeamMeeting/Meeting_09_13.docx
+++ b/Meeating/TeamMeeting/Meeting_09_13.docx
@@ -1162,6 +1162,60 @@
               </w:rPr>
               <w:t>)</w:t>
             </w:r>
+            <w:r>
+              <w:rPr>
+                <w:rFonts w:ascii="바탕" w:eastAsia="바탕" w:hAnsi="바탕" w:cs="바탕"/>
+                <w:sz w:val="22"/>
+                <w:szCs w:val="22"/>
+                <w:lang w:eastAsia="ko-KR"/>
+              </w:rPr>
+              <w:t xml:space="preserve"> </w:t>
+            </w:r>
+            <w:r>
+              <w:rPr>
+                <w:rFonts w:ascii="바탕" w:eastAsia="바탕" w:hAnsi="바탕" w:cs="바탕"/>
+                <w:sz w:val="22"/>
+                <w:szCs w:val="22"/>
+                <w:lang w:eastAsia="ko-KR"/>
+              </w:rPr>
+              <w:t xml:space="preserve">+ </w:t>
+            </w:r>
+            <w:r>
+              <w:rPr>
+                <w:rFonts w:ascii="바탕" w:eastAsia="바탕" w:hAnsi="바탕" w:cs="바탕" w:hint="eastAsia"/>
+                <w:sz w:val="22"/>
+                <w:szCs w:val="22"/>
+                <w:lang w:eastAsia="ko-KR"/>
+              </w:rPr>
+              <w:t xml:space="preserve">복호화 구현 </w:t>
+            </w:r>
+            <w:r>
+              <w:rPr>
+                <w:rFonts w:ascii="바탕" w:eastAsia="바탕" w:hAnsi="바탕" w:cs="바탕"/>
+                <w:sz w:val="22"/>
+                <w:szCs w:val="22"/>
+                <w:lang w:eastAsia="ko-KR"/>
+              </w:rPr>
+              <w:t>(</w:t>
+            </w:r>
+            <w:r>
+              <w:rPr>
+                <w:rFonts w:ascii="바탕" w:eastAsia="바탕" w:hAnsi="바탕" w:cs="바탕" w:hint="eastAsia"/>
+                <w:sz w:val="22"/>
+                <w:szCs w:val="22"/>
+                <w:lang w:eastAsia="ko-KR"/>
+              </w:rPr>
+              <w:t>패스워드 해쉬</w:t>
+            </w:r>
+            <w:r>
+              <w:rPr>
+                <w:rFonts w:ascii="바탕" w:eastAsia="바탕" w:hAnsi="바탕" w:cs="바탕"/>
+                <w:sz w:val="22"/>
+                <w:szCs w:val="22"/>
+                <w:lang w:eastAsia="ko-KR"/>
+              </w:rPr>
+              <w:t>)</w:t>
+            </w:r>
           </w:p>
           <w:p>
             <w:pPr>
@@ -1249,6 +1303,62 @@
                 <w:lang w:eastAsia="ko-KR"/>
               </w:rPr>
               <w:t xml:space="preserve"> 구성하기.</w:t>
+            </w:r>
+            <w:r>
+              <w:rPr>
+                <w:rFonts w:ascii="바탕" w:eastAsia="바탕" w:hAnsi="바탕" w:cs="바탕"/>
+                <w:sz w:val="22"/>
+                <w:szCs w:val="22"/>
+                <w:lang w:eastAsia="ko-KR"/>
+              </w:rPr>
+              <w:t xml:space="preserve"> + </w:t>
+            </w:r>
+            <w:r>
+              <w:rPr>
+                <w:rFonts w:ascii="바탕" w:eastAsia="바탕" w:hAnsi="바탕" w:cs="바탕" w:hint="eastAsia"/>
+                <w:sz w:val="22"/>
+                <w:szCs w:val="22"/>
+                <w:lang w:eastAsia="ko-KR"/>
+              </w:rPr>
+              <w:t xml:space="preserve">복호화 구현 </w:t>
+            </w:r>
+            <w:r>
+              <w:rPr>
+                <w:rFonts w:ascii="바탕" w:eastAsia="바탕" w:hAnsi="바탕" w:cs="바탕"/>
+                <w:sz w:val="22"/>
+                <w:szCs w:val="22"/>
+                <w:lang w:eastAsia="ko-KR"/>
+              </w:rPr>
+              <w:t>(</w:t>
+            </w:r>
+            <w:r>
+              <w:rPr>
+                <w:rFonts w:ascii="바탕" w:eastAsia="바탕" w:hAnsi="바탕" w:cs="바탕" w:hint="eastAsia"/>
+                <w:sz w:val="22"/>
+                <w:szCs w:val="22"/>
+                <w:lang w:eastAsia="ko-KR"/>
+              </w:rPr>
+              <w:t xml:space="preserve">패스워드 </w:t>
+            </w:r>
+            <w:proofErr w:type="spellStart"/>
+            <w:r>
+              <w:rPr>
+                <w:rFonts w:ascii="바탕" w:eastAsia="바탕" w:hAnsi="바탕" w:cs="바탕" w:hint="eastAsia"/>
+                <w:sz w:val="22"/>
+                <w:szCs w:val="22"/>
+                <w:lang w:eastAsia="ko-KR"/>
+              </w:rPr>
+              <w:t>해쉬</w:t>
+            </w:r>
+            <w:proofErr w:type="spellEnd"/>
+            <w:r>
+              <w:rPr>
+                <w:rFonts w:ascii="바탕" w:eastAsia="바탕" w:hAnsi="바탕" w:cs="바탕"/>
+                <w:sz w:val="22"/>
+                <w:szCs w:val="22"/>
+                <w:lang w:eastAsia="ko-KR"/>
+              </w:rPr>
+              <w:t>)</w:t>
             </w:r>
           </w:p>
           <w:p>

</xml_diff>